<commit_message>
updates home page and cv
</commit_message>
<xml_diff>
--- a/Yutai_Hou's_CV.docx
+++ b/Yutai_Hou's_CV.docx
@@ -25,6 +25,14 @@
     <w:tbl>
       <w:tblPr>
         <w:tblW w:w="5000" w:type="pct"/>
+        <w:tblBorders>
+          <w:top w:val="single" w:sz="4" w:space="0" w:color="auto"/>
+          <w:left w:val="single" w:sz="4" w:space="0" w:color="auto"/>
+          <w:bottom w:val="single" w:sz="4" w:space="0" w:color="auto"/>
+          <w:right w:val="single" w:sz="4" w:space="0" w:color="auto"/>
+          <w:insideH w:val="single" w:sz="4" w:space="0" w:color="auto"/>
+          <w:insideV w:val="single" w:sz="4" w:space="0" w:color="auto"/>
+        </w:tblBorders>
         <w:tblLayout w:type="fixed"/>
         <w:tblCellMar>
           <w:top w:w="144" w:type="dxa"/>
@@ -36,12 +44,12 @@
         <w:tblCaption w:val="Content layout table"/>
       </w:tblPr>
       <w:tblGrid>
-        <w:gridCol w:w="1418"/>
+        <w:gridCol w:w="1417"/>
         <w:gridCol w:w="425"/>
-        <w:gridCol w:w="3969"/>
+        <w:gridCol w:w="3965"/>
         <w:gridCol w:w="284"/>
-        <w:gridCol w:w="2838"/>
-        <w:gridCol w:w="1866"/>
+        <w:gridCol w:w="2835"/>
+        <w:gridCol w:w="1864"/>
       </w:tblGrid>
       <w:tr>
         <w:trPr>
@@ -295,7 +303,7 @@
                 <w:rFonts w:ascii="Arial" w:hAnsi="Arial" w:cs="Arial"/>
               </w:rPr>
               <w:pict w14:anchorId="3E54495F">
-                <v:shape id="_x0000_i1027" type="#_x0000_t75" alt="Pin premium icon" style="width:10.5pt;height:10.5pt;visibility:visible;mso-wrap-style:square">
+                <v:shape id="_x0000_i1039" type="#_x0000_t75" alt="Pin premium icon" style="width:10.9pt;height:10.9pt;visibility:visible;mso-wrap-style:square">
                   <v:imagedata r:id="rId9" o:title="Pin premium icon"/>
                 </v:shape>
               </w:pict>
@@ -354,52 +362,24 @@
                 <w:sz w:val="21"/>
                 <w:szCs w:val="21"/>
               </w:rPr>
-              <w:t xml:space="preserve">1228, TIB Building, No. 2 </w:t>
-            </w:r>
-            <w:proofErr w:type="spellStart"/>
-            <w:r>
-              <w:rPr>
-                <w:rFonts w:ascii="Arial" w:hAnsi="Arial" w:cs="Arial"/>
-                <w:sz w:val="21"/>
-                <w:szCs w:val="21"/>
-              </w:rPr>
-              <w:t>Yikang</w:t>
-            </w:r>
-            <w:proofErr w:type="spellEnd"/>
-            <w:r>
-              <w:rPr>
-                <w:rFonts w:ascii="Arial" w:hAnsi="Arial" w:cs="Arial"/>
-                <w:sz w:val="21"/>
-                <w:szCs w:val="21"/>
-              </w:rPr>
-              <w:t xml:space="preserve"> Street, </w:t>
-            </w:r>
-          </w:p>
-          <w:p>
-            <w:pPr>
-              <w:rPr>
-                <w:rFonts w:ascii="Arial" w:hAnsi="Arial" w:cs="Arial"/>
-                <w:sz w:val="21"/>
-                <w:szCs w:val="21"/>
-              </w:rPr>
-            </w:pPr>
-            <w:proofErr w:type="spellStart"/>
-            <w:r>
-              <w:rPr>
-                <w:rFonts w:ascii="Arial" w:hAnsi="Arial" w:cs="Arial"/>
-                <w:sz w:val="21"/>
-                <w:szCs w:val="21"/>
-              </w:rPr>
-              <w:t>Nangang</w:t>
-            </w:r>
-            <w:proofErr w:type="spellEnd"/>
-            <w:r>
-              <w:rPr>
-                <w:rFonts w:ascii="Arial" w:hAnsi="Arial" w:cs="Arial"/>
-                <w:sz w:val="21"/>
-                <w:szCs w:val="21"/>
-              </w:rPr>
-              <w:t xml:space="preserve"> District, Harbin</w:t>
+              <w:t xml:space="preserve">1228, TIB Building, No. 2 Yikang Street, </w:t>
+            </w:r>
+          </w:p>
+          <w:p>
+            <w:pPr>
+              <w:rPr>
+                <w:rFonts w:ascii="Arial" w:hAnsi="Arial" w:cs="Arial"/>
+                <w:sz w:val="21"/>
+                <w:szCs w:val="21"/>
+              </w:rPr>
+            </w:pPr>
+            <w:r>
+              <w:rPr>
+                <w:rFonts w:ascii="Arial" w:hAnsi="Arial" w:cs="Arial"/>
+                <w:sz w:val="21"/>
+                <w:szCs w:val="21"/>
+              </w:rPr>
+              <w:t>Nangang District, Harbin</w:t>
             </w:r>
             <w:r>
               <w:rPr>
@@ -513,8 +493,6 @@
               </w:rPr>
               <w:t xml:space="preserve"> </w:t>
             </w:r>
-            <w:proofErr w:type="spellStart"/>
-            <w:proofErr w:type="gramStart"/>
             <w:r>
               <w:rPr>
                 <w:rFonts w:ascii="Arial" w:hAnsi="Arial" w:cs="Arial"/>
@@ -524,8 +502,6 @@
               </w:rPr>
               <w:t>Ph.D</w:t>
             </w:r>
-            <w:proofErr w:type="spellEnd"/>
-            <w:proofErr w:type="gramEnd"/>
             <w:r>
               <w:rPr>
                 <w:rFonts w:ascii="Arial" w:hAnsi="Arial" w:cs="Arial"/>
@@ -581,29 +557,7 @@
                 <w:sz w:val="21"/>
                 <w:szCs w:val="21"/>
               </w:rPr>
-              <w:t xml:space="preserve">:  </w:t>
-            </w:r>
-            <w:proofErr w:type="spellStart"/>
-            <w:r>
-              <w:rPr>
-                <w:rFonts w:ascii="Arial" w:hAnsi="Arial" w:cs="Arial"/>
-                <w:b w:val="0"/>
-                <w:i/>
-                <w:sz w:val="21"/>
-                <w:szCs w:val="21"/>
-              </w:rPr>
-              <w:t>Wanxiang</w:t>
-            </w:r>
-            <w:proofErr w:type="spellEnd"/>
-            <w:r>
-              <w:rPr>
-                <w:rFonts w:ascii="Arial" w:hAnsi="Arial" w:cs="Arial"/>
-                <w:b w:val="0"/>
-                <w:i/>
-                <w:sz w:val="21"/>
-                <w:szCs w:val="21"/>
-              </w:rPr>
-              <w:t xml:space="preserve"> Che</w:t>
+              <w:t>:  Wanxiang Che</w:t>
             </w:r>
           </w:p>
         </w:tc>
@@ -781,7 +735,6 @@
               </w:rPr>
               <w:t xml:space="preserve">: </w:t>
             </w:r>
-            <w:proofErr w:type="spellStart"/>
             <w:r>
               <w:rPr>
                 <w:rFonts w:ascii="Arial" w:eastAsiaTheme="minorEastAsia" w:hAnsi="Arial" w:cs="Arial"/>
@@ -793,7 +746,6 @@
               </w:rPr>
               <w:t>Jiqing</w:t>
             </w:r>
-            <w:proofErr w:type="spellEnd"/>
             <w:r>
               <w:rPr>
                 <w:rFonts w:ascii="Arial" w:hAnsi="Arial" w:cs="Arial"/>
@@ -891,50 +843,27 @@
             <w:pPr>
               <w:rPr>
                 <w:rFonts w:ascii="Arial" w:hAnsi="Arial" w:cs="Arial"/>
-                <w:sz w:val="21"/>
-                <w:szCs w:val="21"/>
-              </w:rPr>
-            </w:pPr>
-            <w:r>
-              <w:rPr>
-                <w:rFonts w:ascii="Arial" w:hAnsi="Arial" w:cs="Arial"/>
-                <w:b/>
-                <w:sz w:val="21"/>
-                <w:szCs w:val="21"/>
-              </w:rPr>
-              <w:t>Visiting Researcher</w:t>
-            </w:r>
-            <w:r>
-              <w:rPr>
-                <w:rFonts w:ascii="Arial" w:hAnsi="Arial" w:cs="Arial"/>
-                <w:sz w:val="21"/>
-                <w:szCs w:val="21"/>
-              </w:rPr>
-              <w:t xml:space="preserve"> -</w:t>
-            </w:r>
-            <w:r>
-              <w:rPr>
-                <w:rFonts w:ascii="Arial" w:hAnsi="Arial" w:cs="Arial"/>
-                <w:sz w:val="21"/>
-                <w:szCs w:val="21"/>
-              </w:rPr>
-              <w:t xml:space="preserve"> Northwestern University</w:t>
-            </w:r>
-            <w:r>
-              <w:rPr>
-                <w:rFonts w:ascii="Arial" w:hAnsi="Arial" w:cs="Arial"/>
-                <w:sz w:val="21"/>
-                <w:szCs w:val="21"/>
-              </w:rPr>
-              <w:t xml:space="preserve"> (USA)</w:t>
-            </w:r>
-            <w:r>
-              <w:rPr>
-                <w:rFonts w:ascii="Arial" w:hAnsi="Arial" w:cs="Arial"/>
-                <w:sz w:val="21"/>
-                <w:szCs w:val="21"/>
-              </w:rPr>
-              <w:t xml:space="preserve"> | </w:t>
+                <w:b/>
+                <w:sz w:val="21"/>
+                <w:szCs w:val="21"/>
+              </w:rPr>
+            </w:pPr>
+            <w:r>
+              <w:rPr>
+                <w:rFonts w:ascii="Arial" w:hAnsi="Arial" w:cs="Arial"/>
+                <w:b/>
+                <w:sz w:val="21"/>
+                <w:szCs w:val="21"/>
+              </w:rPr>
+              <w:t xml:space="preserve">Research Intern - </w:t>
+            </w:r>
+            <w:r>
+              <w:rPr>
+                <w:rFonts w:ascii="Arial" w:hAnsi="Arial" w:cs="Arial"/>
+                <w:sz w:val="21"/>
+                <w:szCs w:val="21"/>
+              </w:rPr>
+              <w:t xml:space="preserve">Microsoft Research Asia | </w:t>
             </w:r>
             <w:r>
               <w:rPr>
@@ -943,24 +872,50 @@
                 <w:sz w:val="21"/>
                 <w:szCs w:val="21"/>
               </w:rPr>
-              <w:t>Mentor: Han Liu</w:t>
-            </w:r>
-          </w:p>
-          <w:p>
-            <w:pPr>
-              <w:rPr>
-                <w:rFonts w:ascii="Arial" w:hAnsi="Arial" w:cs="Arial"/>
-                <w:sz w:val="21"/>
-                <w:szCs w:val="21"/>
-              </w:rPr>
-            </w:pPr>
-            <w:r>
-              <w:rPr>
-                <w:rFonts w:ascii="Arial" w:hAnsi="Arial" w:cs="Arial"/>
-                <w:sz w:val="21"/>
-                <w:szCs w:val="21"/>
-              </w:rPr>
-              <w:t>Working on Meta Learning for few-shot sequence labeling problems.</w:t>
+              <w:t xml:space="preserve">Mentor: </w:t>
+            </w:r>
+            <w:r>
+              <w:rPr>
+                <w:rFonts w:ascii="Arial" w:hAnsi="Arial" w:cs="Arial"/>
+                <w:i/>
+                <w:sz w:val="21"/>
+                <w:szCs w:val="21"/>
+              </w:rPr>
+              <w:t>Yingce Xia</w:t>
+            </w:r>
+          </w:p>
+          <w:p>
+            <w:pPr>
+              <w:rPr>
+                <w:rFonts w:ascii="Arial" w:hAnsi="Arial" w:cs="Arial"/>
+                <w:b/>
+                <w:sz w:val="21"/>
+                <w:szCs w:val="21"/>
+              </w:rPr>
+            </w:pPr>
+            <w:r>
+              <w:rPr>
+                <w:rFonts w:ascii="Arial" w:hAnsi="Arial" w:cs="Arial"/>
+                <w:sz w:val="21"/>
+                <w:szCs w:val="21"/>
+              </w:rPr>
+              <w:t>Working on</w:t>
+            </w:r>
+            <w:r>
+              <w:rPr>
+                <w:rFonts w:ascii="Arial" w:hAnsi="Arial" w:cs="Arial"/>
+                <w:sz w:val="21"/>
+                <w:szCs w:val="21"/>
+              </w:rPr>
+              <w:t xml:space="preserve"> Drug discovery with NLP, Few-shot Learning and Meta Learning</w:t>
+            </w:r>
+            <w:r>
+              <w:rPr>
+                <w:rFonts w:ascii="Arial" w:hAnsi="Arial" w:cs="Arial"/>
+                <w:sz w:val="21"/>
+                <w:szCs w:val="21"/>
+              </w:rPr>
+              <w:t>.</w:t>
             </w:r>
           </w:p>
         </w:tc>
@@ -982,7 +937,188 @@
                 <w:sz w:val="21"/>
                 <w:szCs w:val="21"/>
               </w:rPr>
-              <w:t>2019.3 – 2018.6</w:t>
+              <w:t>20</w:t>
+            </w:r>
+            <w:r>
+              <w:rPr>
+                <w:rFonts w:ascii="Arial" w:hAnsi="Arial" w:cs="Arial"/>
+                <w:sz w:val="21"/>
+                <w:szCs w:val="21"/>
+              </w:rPr>
+              <w:t>20</w:t>
+            </w:r>
+            <w:r>
+              <w:rPr>
+                <w:rFonts w:ascii="Arial" w:hAnsi="Arial" w:cs="Arial"/>
+                <w:sz w:val="21"/>
+                <w:szCs w:val="21"/>
+              </w:rPr>
+              <w:t>.</w:t>
+            </w:r>
+            <w:r>
+              <w:rPr>
+                <w:rFonts w:ascii="Arial" w:hAnsi="Arial" w:cs="Arial"/>
+                <w:sz w:val="21"/>
+                <w:szCs w:val="21"/>
+              </w:rPr>
+              <w:t>9</w:t>
+            </w:r>
+            <w:r>
+              <w:rPr>
+                <w:rFonts w:ascii="Arial" w:hAnsi="Arial" w:cs="Arial"/>
+                <w:sz w:val="21"/>
+                <w:szCs w:val="21"/>
+              </w:rPr>
+              <w:t xml:space="preserve"> – </w:t>
+            </w:r>
+            <w:r>
+              <w:rPr>
+                <w:rFonts w:ascii="Arial" w:hAnsi="Arial" w:cs="Arial"/>
+                <w:sz w:val="21"/>
+                <w:szCs w:val="21"/>
+              </w:rPr>
+              <w:t>Present</w:t>
+            </w:r>
+          </w:p>
+        </w:tc>
+      </w:tr>
+      <w:tr>
+        <w:trPr>
+          <w:trHeight w:val="610"/>
+        </w:trPr>
+        <w:tc>
+          <w:tcPr>
+            <w:tcW w:w="1417" w:type="dxa"/>
+          </w:tcPr>
+          <w:p>
+            <w:pPr>
+              <w:pStyle w:val="1"/>
+              <w:rPr>
+                <w:rFonts w:ascii="Arial" w:hAnsi="Arial" w:cs="Arial"/>
+                <w:color w:val="auto"/>
+                <w:sz w:val="21"/>
+                <w:szCs w:val="21"/>
+              </w:rPr>
+            </w:pPr>
+          </w:p>
+        </w:tc>
+        <w:tc>
+          <w:tcPr>
+            <w:tcW w:w="7509" w:type="dxa"/>
+            <w:gridSpan w:val="4"/>
+          </w:tcPr>
+          <w:p>
+            <w:pPr>
+              <w:rPr>
+                <w:rFonts w:ascii="Arial" w:hAnsi="Arial" w:cs="Arial"/>
+                <w:sz w:val="21"/>
+                <w:szCs w:val="21"/>
+              </w:rPr>
+            </w:pPr>
+            <w:r>
+              <w:rPr>
+                <w:rFonts w:ascii="Arial" w:hAnsi="Arial" w:cs="Arial"/>
+                <w:b/>
+                <w:sz w:val="21"/>
+                <w:szCs w:val="21"/>
+              </w:rPr>
+              <w:t>Visiting Researcher</w:t>
+            </w:r>
+            <w:r>
+              <w:rPr>
+                <w:rFonts w:ascii="Arial" w:hAnsi="Arial" w:cs="Arial"/>
+                <w:sz w:val="21"/>
+                <w:szCs w:val="21"/>
+              </w:rPr>
+              <w:t xml:space="preserve"> -</w:t>
+            </w:r>
+            <w:r>
+              <w:rPr>
+                <w:rFonts w:ascii="Arial" w:hAnsi="Arial" w:cs="Arial"/>
+                <w:sz w:val="21"/>
+                <w:szCs w:val="21"/>
+              </w:rPr>
+              <w:t xml:space="preserve"> Northwestern University</w:t>
+            </w:r>
+            <w:r>
+              <w:rPr>
+                <w:rFonts w:ascii="Arial" w:hAnsi="Arial" w:cs="Arial"/>
+                <w:sz w:val="21"/>
+                <w:szCs w:val="21"/>
+              </w:rPr>
+              <w:t xml:space="preserve"> (USA)</w:t>
+            </w:r>
+            <w:r>
+              <w:rPr>
+                <w:rFonts w:ascii="Arial" w:hAnsi="Arial" w:cs="Arial"/>
+                <w:sz w:val="21"/>
+                <w:szCs w:val="21"/>
+              </w:rPr>
+              <w:t xml:space="preserve"> | </w:t>
+            </w:r>
+            <w:r>
+              <w:rPr>
+                <w:rFonts w:ascii="Arial" w:hAnsi="Arial" w:cs="Arial"/>
+                <w:i/>
+                <w:sz w:val="21"/>
+                <w:szCs w:val="21"/>
+              </w:rPr>
+              <w:t>Mentor: Han Liu</w:t>
+            </w:r>
+          </w:p>
+          <w:p>
+            <w:pPr>
+              <w:rPr>
+                <w:rFonts w:ascii="Arial" w:hAnsi="Arial" w:cs="Arial"/>
+                <w:sz w:val="21"/>
+                <w:szCs w:val="21"/>
+              </w:rPr>
+            </w:pPr>
+            <w:r>
+              <w:rPr>
+                <w:rFonts w:ascii="Arial" w:hAnsi="Arial" w:cs="Arial"/>
+                <w:sz w:val="21"/>
+                <w:szCs w:val="21"/>
+              </w:rPr>
+              <w:t>Working on Meta Learning for few-shot sequence labeling problems.</w:t>
+            </w:r>
+          </w:p>
+        </w:tc>
+        <w:tc>
+          <w:tcPr>
+            <w:tcW w:w="1864" w:type="dxa"/>
+          </w:tcPr>
+          <w:p>
+            <w:pPr>
+              <w:rPr>
+                <w:rFonts w:ascii="Arial" w:hAnsi="Arial" w:cs="Arial"/>
+                <w:sz w:val="21"/>
+                <w:szCs w:val="21"/>
+              </w:rPr>
+            </w:pPr>
+            <w:r>
+              <w:rPr>
+                <w:rFonts w:ascii="Arial" w:hAnsi="Arial" w:cs="Arial"/>
+                <w:sz w:val="21"/>
+                <w:szCs w:val="21"/>
+              </w:rPr>
+              <w:t>2019.3 – 201</w:t>
+            </w:r>
+            <w:r>
+              <w:rPr>
+                <w:rFonts w:ascii="Arial" w:hAnsi="Arial" w:cs="Arial"/>
+                <w:sz w:val="21"/>
+                <w:szCs w:val="21"/>
+              </w:rPr>
+              <w:t>9</w:t>
+            </w:r>
+            <w:r>
+              <w:rPr>
+                <w:rFonts w:ascii="Arial" w:hAnsi="Arial" w:cs="Arial"/>
+                <w:sz w:val="21"/>
+                <w:szCs w:val="21"/>
+              </w:rPr>
+              <w:t>.6</w:t>
             </w:r>
           </w:p>
         </w:tc>
@@ -1403,47 +1539,7 @@
                 <w:szCs w:val="20"/>
                 <w:shd w:val="clear" w:color="auto" w:fill="FFFFFF"/>
               </w:rPr>
-              <w:t xml:space="preserve"> </w:t>
-            </w:r>
-            <w:proofErr w:type="spellStart"/>
-            <w:r>
-              <w:rPr>
-                <w:rFonts w:ascii="Arial" w:hAnsi="Arial" w:cs="Arial"/>
-                <w:sz w:val="20"/>
-                <w:szCs w:val="20"/>
-                <w:shd w:val="clear" w:color="auto" w:fill="FFFFFF"/>
-              </w:rPr>
-              <w:t>Sanyuan</w:t>
-            </w:r>
-            <w:proofErr w:type="spellEnd"/>
-            <w:r>
-              <w:rPr>
-                <w:rFonts w:ascii="Arial" w:hAnsi="Arial" w:cs="Arial"/>
-                <w:sz w:val="20"/>
-                <w:szCs w:val="20"/>
-                <w:shd w:val="clear" w:color="auto" w:fill="FFFFFF"/>
-              </w:rPr>
-              <w:t xml:space="preserve"> Chen, </w:t>
-            </w:r>
-            <w:proofErr w:type="spellStart"/>
-            <w:r>
-              <w:rPr>
-                <w:rFonts w:ascii="Arial" w:hAnsi="Arial" w:cs="Arial"/>
-                <w:sz w:val="20"/>
-                <w:szCs w:val="20"/>
-                <w:shd w:val="clear" w:color="auto" w:fill="FFFFFF"/>
-              </w:rPr>
-              <w:t>Wanxiang</w:t>
-            </w:r>
-            <w:proofErr w:type="spellEnd"/>
-            <w:r>
-              <w:rPr>
-                <w:rFonts w:ascii="Arial" w:hAnsi="Arial" w:cs="Arial"/>
-                <w:sz w:val="20"/>
-                <w:szCs w:val="20"/>
-                <w:shd w:val="clear" w:color="auto" w:fill="FFFFFF"/>
-              </w:rPr>
-              <w:t xml:space="preserve"> Che, Cheng Chen, Ting Liu. C2C-GenDA: Cluster-to-Cluster Generation for Data Augmentation of Slot Filling (AAAI 2021, CCF A)</w:t>
+              <w:t xml:space="preserve"> Sanyuan Chen, Wanxiang Che, Cheng Chen, Ting Liu. C2C-GenDA: Cluster-to-Cluster Generation for Data Augmentation of Slot Filling (AAAI 2021, CCF A)</w:t>
             </w:r>
           </w:p>
           <w:p>
@@ -1479,67 +1575,7 @@
                 <w:szCs w:val="20"/>
                 <w:shd w:val="clear" w:color="auto" w:fill="FFFFFF"/>
               </w:rPr>
-              <w:t xml:space="preserve"> </w:t>
-            </w:r>
-            <w:proofErr w:type="spellStart"/>
-            <w:r>
-              <w:rPr>
-                <w:rFonts w:ascii="Arial" w:hAnsi="Arial" w:cs="Arial"/>
-                <w:sz w:val="20"/>
-                <w:szCs w:val="20"/>
-                <w:shd w:val="clear" w:color="auto" w:fill="FFFFFF"/>
-              </w:rPr>
-              <w:t>Yongkui</w:t>
-            </w:r>
-            <w:proofErr w:type="spellEnd"/>
-            <w:r>
-              <w:rPr>
-                <w:rFonts w:ascii="Arial" w:hAnsi="Arial" w:cs="Arial"/>
-                <w:sz w:val="20"/>
-                <w:szCs w:val="20"/>
-                <w:shd w:val="clear" w:color="auto" w:fill="FFFFFF"/>
-              </w:rPr>
-              <w:t xml:space="preserve"> Lai, </w:t>
-            </w:r>
-            <w:proofErr w:type="spellStart"/>
-            <w:r>
-              <w:rPr>
-                <w:rFonts w:ascii="Arial" w:hAnsi="Arial" w:cs="Arial"/>
-                <w:sz w:val="20"/>
-                <w:szCs w:val="20"/>
-                <w:shd w:val="clear" w:color="auto" w:fill="FFFFFF"/>
-              </w:rPr>
-              <w:t>Yushan</w:t>
-            </w:r>
-            <w:proofErr w:type="spellEnd"/>
-            <w:r>
-              <w:rPr>
-                <w:rFonts w:ascii="Arial" w:hAnsi="Arial" w:cs="Arial"/>
-                <w:sz w:val="20"/>
-                <w:szCs w:val="20"/>
-                <w:shd w:val="clear" w:color="auto" w:fill="FFFFFF"/>
-              </w:rPr>
-              <w:t xml:space="preserve"> Wu, </w:t>
-            </w:r>
-            <w:proofErr w:type="spellStart"/>
-            <w:r>
-              <w:rPr>
-                <w:rFonts w:ascii="Arial" w:hAnsi="Arial" w:cs="Arial"/>
-                <w:sz w:val="20"/>
-                <w:szCs w:val="20"/>
-                <w:shd w:val="clear" w:color="auto" w:fill="FFFFFF"/>
-              </w:rPr>
-              <w:t>Wanxiang</w:t>
-            </w:r>
-            <w:proofErr w:type="spellEnd"/>
-            <w:r>
-              <w:rPr>
-                <w:rFonts w:ascii="Arial" w:hAnsi="Arial" w:cs="Arial"/>
-                <w:sz w:val="20"/>
-                <w:szCs w:val="20"/>
-                <w:shd w:val="clear" w:color="auto" w:fill="FFFFFF"/>
-              </w:rPr>
-              <w:t xml:space="preserve"> Che, Ting Liu. Few-shot Learning for Multi-label Intent Detection (AAAI 2021, CCF A) </w:t>
+              <w:t xml:space="preserve"> Yongkui Lai, Yushan Wu, Wanxiang Che, Ting Liu. Few-shot Learning for Multi-label Intent Detection (AAAI 2021, CCF A) </w:t>
             </w:r>
           </w:p>
           <w:p>
@@ -1576,95 +1612,7 @@
                 <w:szCs w:val="20"/>
                 <w:shd w:val="clear" w:color="auto" w:fill="FFFFFF"/>
               </w:rPr>
-              <w:t xml:space="preserve">, </w:t>
-            </w:r>
-            <w:proofErr w:type="spellStart"/>
-            <w:r>
-              <w:rPr>
-                <w:rFonts w:ascii="Arial" w:hAnsi="Arial" w:cs="Arial"/>
-                <w:color w:val="222222"/>
-                <w:sz w:val="20"/>
-                <w:szCs w:val="20"/>
-                <w:shd w:val="clear" w:color="auto" w:fill="FFFFFF"/>
-              </w:rPr>
-              <w:t>Wanxiang</w:t>
-            </w:r>
-            <w:proofErr w:type="spellEnd"/>
-            <w:r>
-              <w:rPr>
-                <w:rFonts w:ascii="Arial" w:hAnsi="Arial" w:cs="Arial"/>
-                <w:color w:val="222222"/>
-                <w:sz w:val="20"/>
-                <w:szCs w:val="20"/>
-                <w:shd w:val="clear" w:color="auto" w:fill="FFFFFF"/>
-              </w:rPr>
-              <w:t xml:space="preserve"> Che, </w:t>
-            </w:r>
-            <w:proofErr w:type="spellStart"/>
-            <w:r>
-              <w:rPr>
-                <w:rFonts w:ascii="Arial" w:hAnsi="Arial" w:cs="Arial"/>
-                <w:color w:val="222222"/>
-                <w:sz w:val="20"/>
-                <w:szCs w:val="20"/>
-                <w:shd w:val="clear" w:color="auto" w:fill="FFFFFF"/>
-              </w:rPr>
-              <w:t>Yongkui</w:t>
-            </w:r>
-            <w:proofErr w:type="spellEnd"/>
-            <w:r>
-              <w:rPr>
-                <w:rFonts w:ascii="Arial" w:hAnsi="Arial" w:cs="Arial"/>
-                <w:color w:val="222222"/>
-                <w:sz w:val="20"/>
-                <w:szCs w:val="20"/>
-                <w:shd w:val="clear" w:color="auto" w:fill="FFFFFF"/>
-              </w:rPr>
-              <w:t xml:space="preserve"> Lai, </w:t>
-            </w:r>
-            <w:proofErr w:type="spellStart"/>
-            <w:r>
-              <w:rPr>
-                <w:rFonts w:ascii="Arial" w:hAnsi="Arial" w:cs="Arial"/>
-                <w:color w:val="222222"/>
-                <w:sz w:val="20"/>
-                <w:szCs w:val="20"/>
-                <w:shd w:val="clear" w:color="auto" w:fill="FFFFFF"/>
-              </w:rPr>
-              <w:t>Zhihan</w:t>
-            </w:r>
-            <w:proofErr w:type="spellEnd"/>
-            <w:r>
-              <w:rPr>
-                <w:rFonts w:ascii="Arial" w:hAnsi="Arial" w:cs="Arial"/>
-                <w:color w:val="222222"/>
-                <w:sz w:val="20"/>
-                <w:szCs w:val="20"/>
-                <w:shd w:val="clear" w:color="auto" w:fill="FFFFFF"/>
-              </w:rPr>
-              <w:t xml:space="preserve"> Zhou, </w:t>
-            </w:r>
-            <w:proofErr w:type="spellStart"/>
-            <w:r>
-              <w:rPr>
-                <w:rFonts w:ascii="Arial" w:hAnsi="Arial" w:cs="Arial"/>
-                <w:color w:val="222222"/>
-                <w:sz w:val="20"/>
-                <w:szCs w:val="20"/>
-                <w:shd w:val="clear" w:color="auto" w:fill="FFFFFF"/>
-              </w:rPr>
-              <w:t>Yijia</w:t>
-            </w:r>
-            <w:proofErr w:type="spellEnd"/>
-            <w:r>
-              <w:rPr>
-                <w:rFonts w:ascii="Arial" w:hAnsi="Arial" w:cs="Arial"/>
-                <w:color w:val="222222"/>
-                <w:sz w:val="20"/>
-                <w:szCs w:val="20"/>
-                <w:shd w:val="clear" w:color="auto" w:fill="FFFFFF"/>
-              </w:rPr>
-              <w:t xml:space="preserve"> Liu, Han Liu, Ting Liu</w:t>
+              <w:t>, Wanxiang Che, Yongkui Lai, Zhihan Zhou, Yijia Liu, Han Liu, Ting Liu</w:t>
             </w:r>
             <w:r>
               <w:rPr>
@@ -1746,7 +1694,6 @@
                 <w:shd w:val="clear" w:color="auto" w:fill="FFFFFF"/>
               </w:rPr>
             </w:pPr>
-            <w:proofErr w:type="spellStart"/>
             <w:r>
               <w:rPr>
                 <w:rFonts w:ascii="Arial" w:hAnsi="Arial" w:cs="Arial"/>
@@ -1755,61 +1702,28 @@
                 <w:szCs w:val="20"/>
                 <w:shd w:val="clear" w:color="auto" w:fill="FFFFFF"/>
               </w:rPr>
-              <w:t>Yuxuan</w:t>
-            </w:r>
-            <w:proofErr w:type="spellEnd"/>
-            <w:r>
-              <w:rPr>
-                <w:rFonts w:ascii="Arial" w:hAnsi="Arial" w:cs="Arial"/>
+              <w:t xml:space="preserve">Yuxuan Wang, </w:t>
+            </w:r>
+            <w:r>
+              <w:rPr>
+                <w:rFonts w:ascii="Arial" w:hAnsi="Arial" w:cs="Arial"/>
+                <w:b/>
                 <w:color w:val="222222"/>
                 <w:sz w:val="20"/>
                 <w:szCs w:val="20"/>
                 <w:shd w:val="clear" w:color="auto" w:fill="FFFFFF"/>
               </w:rPr>
-              <w:t xml:space="preserve"> Wang, </w:t>
-            </w:r>
-            <w:r>
-              <w:rPr>
-                <w:rFonts w:ascii="Arial" w:hAnsi="Arial" w:cs="Arial"/>
-                <w:b/>
+              <w:t>Yutai Hou</w:t>
+            </w:r>
+            <w:r>
+              <w:rPr>
+                <w:rFonts w:ascii="Arial" w:hAnsi="Arial" w:cs="Arial"/>
                 <w:color w:val="222222"/>
                 <w:sz w:val="20"/>
                 <w:szCs w:val="20"/>
                 <w:shd w:val="clear" w:color="auto" w:fill="FFFFFF"/>
               </w:rPr>
-              <w:t>Yutai Hou</w:t>
-            </w:r>
-            <w:r>
-              <w:rPr>
-                <w:rFonts w:ascii="Arial" w:hAnsi="Arial" w:cs="Arial"/>
-                <w:color w:val="222222"/>
-                <w:sz w:val="20"/>
-                <w:szCs w:val="20"/>
-                <w:shd w:val="clear" w:color="auto" w:fill="FFFFFF"/>
-              </w:rPr>
-              <w:t xml:space="preserve">, </w:t>
-            </w:r>
-            <w:proofErr w:type="spellStart"/>
-            <w:r>
-              <w:rPr>
-                <w:rFonts w:ascii="Arial" w:hAnsi="Arial" w:cs="Arial"/>
-                <w:color w:val="222222"/>
-                <w:sz w:val="20"/>
-                <w:szCs w:val="20"/>
-                <w:shd w:val="clear" w:color="auto" w:fill="FFFFFF"/>
-              </w:rPr>
-              <w:t>Wanxiang</w:t>
-            </w:r>
-            <w:proofErr w:type="spellEnd"/>
-            <w:r>
-              <w:rPr>
-                <w:rFonts w:ascii="Arial" w:hAnsi="Arial" w:cs="Arial"/>
-                <w:color w:val="222222"/>
-                <w:sz w:val="20"/>
-                <w:szCs w:val="20"/>
-                <w:shd w:val="clear" w:color="auto" w:fill="FFFFFF"/>
-              </w:rPr>
-              <w:t xml:space="preserve"> Che, Ting Liu</w:t>
+              <w:t>, Wanxiang Che, Ting Liu</w:t>
             </w:r>
             <w:r>
               <w:rPr>
@@ -1885,7 +1799,6 @@
                 <w:shd w:val="clear" w:color="auto" w:fill="FFFFFF"/>
               </w:rPr>
             </w:pPr>
-            <w:proofErr w:type="spellStart"/>
             <w:r>
               <w:rPr>
                 <w:rFonts w:ascii="Arial" w:hAnsi="Arial" w:cs="Arial"/>
@@ -1894,105 +1807,28 @@
                 <w:szCs w:val="20"/>
                 <w:shd w:val="clear" w:color="auto" w:fill="FFFFFF"/>
               </w:rPr>
-              <w:t>Sanyuan</w:t>
-            </w:r>
-            <w:proofErr w:type="spellEnd"/>
-            <w:r>
-              <w:rPr>
-                <w:rFonts w:ascii="Arial" w:hAnsi="Arial" w:cs="Arial"/>
+              <w:t xml:space="preserve">Sanyuan Chen, </w:t>
+            </w:r>
+            <w:r>
+              <w:rPr>
+                <w:rFonts w:ascii="Arial" w:hAnsi="Arial" w:cs="Arial"/>
+                <w:b/>
                 <w:color w:val="222222"/>
                 <w:sz w:val="20"/>
                 <w:szCs w:val="20"/>
                 <w:shd w:val="clear" w:color="auto" w:fill="FFFFFF"/>
               </w:rPr>
-              <w:t xml:space="preserve"> Chen, </w:t>
-            </w:r>
-            <w:r>
-              <w:rPr>
-                <w:rFonts w:ascii="Arial" w:hAnsi="Arial" w:cs="Arial"/>
-                <w:b/>
+              <w:t>Yutai Hou</w:t>
+            </w:r>
+            <w:r>
+              <w:rPr>
+                <w:rFonts w:ascii="Arial" w:hAnsi="Arial" w:cs="Arial"/>
                 <w:color w:val="222222"/>
                 <w:sz w:val="20"/>
                 <w:szCs w:val="20"/>
                 <w:shd w:val="clear" w:color="auto" w:fill="FFFFFF"/>
               </w:rPr>
-              <w:t>Yutai Hou</w:t>
-            </w:r>
-            <w:r>
-              <w:rPr>
-                <w:rFonts w:ascii="Arial" w:hAnsi="Arial" w:cs="Arial"/>
-                <w:color w:val="222222"/>
-                <w:sz w:val="20"/>
-                <w:szCs w:val="20"/>
-                <w:shd w:val="clear" w:color="auto" w:fill="FFFFFF"/>
-              </w:rPr>
-              <w:t xml:space="preserve">, </w:t>
-            </w:r>
-            <w:proofErr w:type="spellStart"/>
-            <w:r>
-              <w:rPr>
-                <w:rFonts w:ascii="Arial" w:hAnsi="Arial" w:cs="Arial"/>
-                <w:color w:val="222222"/>
-                <w:sz w:val="20"/>
-                <w:szCs w:val="20"/>
-                <w:shd w:val="clear" w:color="auto" w:fill="FFFFFF"/>
-              </w:rPr>
-              <w:t>Yiming</w:t>
-            </w:r>
-            <w:proofErr w:type="spellEnd"/>
-            <w:r>
-              <w:rPr>
-                <w:rFonts w:ascii="Arial" w:hAnsi="Arial" w:cs="Arial"/>
-                <w:color w:val="222222"/>
-                <w:sz w:val="20"/>
-                <w:szCs w:val="20"/>
-                <w:shd w:val="clear" w:color="auto" w:fill="FFFFFF"/>
-              </w:rPr>
-              <w:t xml:space="preserve"> Cui, </w:t>
-            </w:r>
-            <w:proofErr w:type="spellStart"/>
-            <w:r>
-              <w:rPr>
-                <w:rFonts w:ascii="Arial" w:hAnsi="Arial" w:cs="Arial"/>
-                <w:color w:val="222222"/>
-                <w:sz w:val="20"/>
-                <w:szCs w:val="20"/>
-                <w:shd w:val="clear" w:color="auto" w:fill="FFFFFF"/>
-              </w:rPr>
-              <w:t>Wanxiang</w:t>
-            </w:r>
-            <w:proofErr w:type="spellEnd"/>
-            <w:r>
-              <w:rPr>
-                <w:rFonts w:ascii="Arial" w:hAnsi="Arial" w:cs="Arial"/>
-                <w:color w:val="222222"/>
-                <w:sz w:val="20"/>
-                <w:szCs w:val="20"/>
-                <w:shd w:val="clear" w:color="auto" w:fill="FFFFFF"/>
-              </w:rPr>
-              <w:t xml:space="preserve"> Che, Ting Liu, </w:t>
-            </w:r>
-            <w:proofErr w:type="spellStart"/>
-            <w:r>
-              <w:rPr>
-                <w:rFonts w:ascii="Arial" w:hAnsi="Arial" w:cs="Arial"/>
-                <w:color w:val="222222"/>
-                <w:sz w:val="20"/>
-                <w:szCs w:val="20"/>
-                <w:shd w:val="clear" w:color="auto" w:fill="FFFFFF"/>
-              </w:rPr>
-              <w:t>Xiangzhan</w:t>
-            </w:r>
-            <w:proofErr w:type="spellEnd"/>
-            <w:r>
-              <w:rPr>
-                <w:rFonts w:ascii="Arial" w:hAnsi="Arial" w:cs="Arial"/>
-                <w:color w:val="222222"/>
-                <w:sz w:val="20"/>
-                <w:szCs w:val="20"/>
-                <w:shd w:val="clear" w:color="auto" w:fill="FFFFFF"/>
-              </w:rPr>
-              <w:t xml:space="preserve"> Yu</w:t>
+              <w:t>, Yiming Cui, Wanxiang Che, Ting Liu, Xiangzhan Yu</w:t>
             </w:r>
             <w:r>
               <w:rPr>
@@ -2079,29 +1915,7 @@
                 <w:szCs w:val="20"/>
                 <w:shd w:val="clear" w:color="auto" w:fill="FFFFFF"/>
               </w:rPr>
-              <w:t xml:space="preserve">, Meng Fang, </w:t>
-            </w:r>
-            <w:proofErr w:type="spellStart"/>
-            <w:r>
-              <w:rPr>
-                <w:rFonts w:ascii="Arial" w:hAnsi="Arial" w:cs="Arial"/>
-                <w:color w:val="222222"/>
-                <w:sz w:val="20"/>
-                <w:szCs w:val="20"/>
-                <w:shd w:val="clear" w:color="auto" w:fill="FFFFFF"/>
-              </w:rPr>
-              <w:t>Wanxiang</w:t>
-            </w:r>
-            <w:proofErr w:type="spellEnd"/>
-            <w:r>
-              <w:rPr>
-                <w:rFonts w:ascii="Arial" w:hAnsi="Arial" w:cs="Arial"/>
-                <w:color w:val="222222"/>
-                <w:sz w:val="20"/>
-                <w:szCs w:val="20"/>
-                <w:shd w:val="clear" w:color="auto" w:fill="FFFFFF"/>
-              </w:rPr>
-              <w:t xml:space="preserve"> Che, Ting Liu</w:t>
+              <w:t>, Meng Fang, Wanxiang Che, Ting Liu</w:t>
             </w:r>
             <w:r>
               <w:rPr>
@@ -2212,51 +2026,7 @@
                 <w:szCs w:val="20"/>
                 <w:shd w:val="clear" w:color="auto" w:fill="FFFFFF"/>
               </w:rPr>
-              <w:t xml:space="preserve">, </w:t>
-            </w:r>
-            <w:proofErr w:type="spellStart"/>
-            <w:r>
-              <w:rPr>
-                <w:rFonts w:ascii="Arial" w:hAnsi="Arial" w:cs="Arial"/>
-                <w:color w:val="222222"/>
-                <w:sz w:val="20"/>
-                <w:szCs w:val="20"/>
-                <w:shd w:val="clear" w:color="auto" w:fill="FFFFFF"/>
-              </w:rPr>
-              <w:t>Yijia</w:t>
-            </w:r>
-            <w:proofErr w:type="spellEnd"/>
-            <w:r>
-              <w:rPr>
-                <w:rFonts w:ascii="Arial" w:hAnsi="Arial" w:cs="Arial"/>
-                <w:color w:val="222222"/>
-                <w:sz w:val="20"/>
-                <w:szCs w:val="20"/>
-                <w:shd w:val="clear" w:color="auto" w:fill="FFFFFF"/>
-              </w:rPr>
-              <w:t xml:space="preserve"> Liu, </w:t>
-            </w:r>
-            <w:proofErr w:type="spellStart"/>
-            <w:r>
-              <w:rPr>
-                <w:rFonts w:ascii="Arial" w:hAnsi="Arial" w:cs="Arial"/>
-                <w:color w:val="222222"/>
-                <w:sz w:val="20"/>
-                <w:szCs w:val="20"/>
-                <w:shd w:val="clear" w:color="auto" w:fill="FFFFFF"/>
-              </w:rPr>
-              <w:t>Wanxiang</w:t>
-            </w:r>
-            <w:proofErr w:type="spellEnd"/>
-            <w:r>
-              <w:rPr>
-                <w:rFonts w:ascii="Arial" w:hAnsi="Arial" w:cs="Arial"/>
-                <w:color w:val="222222"/>
-                <w:sz w:val="20"/>
-                <w:szCs w:val="20"/>
-                <w:shd w:val="clear" w:color="auto" w:fill="FFFFFF"/>
-              </w:rPr>
-              <w:t xml:space="preserve"> Che, Ting Liu</w:t>
+              <w:t>, Yijia Liu, Wanxiang Che, Ting Liu</w:t>
             </w:r>
             <w:r>
               <w:rPr>
@@ -2313,7 +2083,6 @@
                 <w:shd w:val="clear" w:color="auto" w:fill="FFFFFF"/>
               </w:rPr>
             </w:pPr>
-            <w:proofErr w:type="spellStart"/>
             <w:r>
               <w:rPr>
                 <w:rFonts w:ascii="Arial" w:hAnsi="Arial" w:cs="Arial"/>
@@ -2322,61 +2091,28 @@
                 <w:szCs w:val="20"/>
                 <w:shd w:val="clear" w:color="auto" w:fill="FFFFFF"/>
               </w:rPr>
-              <w:t>Ruoxi</w:t>
-            </w:r>
-            <w:proofErr w:type="spellEnd"/>
-            <w:r>
-              <w:rPr>
-                <w:rFonts w:ascii="Arial" w:hAnsi="Arial" w:cs="Arial"/>
+              <w:t xml:space="preserve">Ruoxi Shi, Hongzhi Wang, Tao Wang, </w:t>
+            </w:r>
+            <w:r>
+              <w:rPr>
+                <w:rFonts w:ascii="Arial" w:hAnsi="Arial" w:cs="Arial"/>
+                <w:b/>
                 <w:color w:val="222222"/>
                 <w:sz w:val="20"/>
                 <w:szCs w:val="20"/>
                 <w:shd w:val="clear" w:color="auto" w:fill="FFFFFF"/>
               </w:rPr>
-              <w:t xml:space="preserve"> Shi, Hongzhi Wang, Tao Wang, </w:t>
-            </w:r>
-            <w:r>
-              <w:rPr>
-                <w:rFonts w:ascii="Arial" w:hAnsi="Arial" w:cs="Arial"/>
-                <w:b/>
+              <w:t>Yutai Hou</w:t>
+            </w:r>
+            <w:r>
+              <w:rPr>
+                <w:rFonts w:ascii="Arial" w:hAnsi="Arial" w:cs="Arial"/>
                 <w:color w:val="222222"/>
                 <w:sz w:val="20"/>
                 <w:szCs w:val="20"/>
                 <w:shd w:val="clear" w:color="auto" w:fill="FFFFFF"/>
               </w:rPr>
-              <w:t>Yutai Hou</w:t>
-            </w:r>
-            <w:r>
-              <w:rPr>
-                <w:rFonts w:ascii="Arial" w:hAnsi="Arial" w:cs="Arial"/>
-                <w:color w:val="222222"/>
-                <w:sz w:val="20"/>
-                <w:szCs w:val="20"/>
-                <w:shd w:val="clear" w:color="auto" w:fill="FFFFFF"/>
-              </w:rPr>
-              <w:t xml:space="preserve">, </w:t>
-            </w:r>
-            <w:proofErr w:type="spellStart"/>
-            <w:r>
-              <w:rPr>
-                <w:rFonts w:ascii="Arial" w:hAnsi="Arial" w:cs="Arial"/>
-                <w:color w:val="222222"/>
-                <w:sz w:val="20"/>
-                <w:szCs w:val="20"/>
-                <w:shd w:val="clear" w:color="auto" w:fill="FFFFFF"/>
-              </w:rPr>
-              <w:t>Yiwen</w:t>
-            </w:r>
-            <w:proofErr w:type="spellEnd"/>
-            <w:r>
-              <w:rPr>
-                <w:rFonts w:ascii="Arial" w:hAnsi="Arial" w:cs="Arial"/>
-                <w:color w:val="222222"/>
-                <w:sz w:val="20"/>
-                <w:szCs w:val="20"/>
-                <w:shd w:val="clear" w:color="auto" w:fill="FFFFFF"/>
-              </w:rPr>
-              <w:t xml:space="preserve"> Tang, Jianzhong Li, Hong Gao</w:t>
+              <w:t>, Yiwen Tang, Jianzhong Li, Hong Gao</w:t>
             </w:r>
             <w:r>
               <w:rPr>
@@ -2548,6 +2284,7 @@
                 <w:sz w:val="21"/>
                 <w:szCs w:val="21"/>
               </w:rPr>
+              <w:lastRenderedPageBreak/>
               <w:t>Project</w:t>
             </w:r>
             <w:r>
@@ -2828,7 +2565,6 @@
                 <w:sz w:val="20"/>
                 <w:szCs w:val="20"/>
               </w:rPr>
-              <w:lastRenderedPageBreak/>
               <w:t>Commercial project with t</w:t>
             </w:r>
             <w:r>
@@ -3065,18 +2801,8 @@
                 <w:sz w:val="20"/>
                 <w:szCs w:val="20"/>
               </w:rPr>
-              <w:t xml:space="preserve">on </w:t>
-            </w:r>
-            <w:proofErr w:type="spellStart"/>
-            <w:r>
-              <w:rPr>
-                <w:rFonts w:ascii="Arial" w:hAnsi="Arial" w:cs="Arial"/>
-                <w:sz w:val="20"/>
-                <w:szCs w:val="20"/>
-              </w:rPr>
-              <w:t>Github</w:t>
-            </w:r>
-            <w:proofErr w:type="spellEnd"/>
+              <w:t>on Github</w:t>
+            </w:r>
             <w:r>
               <w:rPr>
                 <w:rFonts w:ascii="Arial" w:hAnsi="Arial" w:cs="Arial"/>
@@ -3360,25 +3086,14 @@
                 <w:szCs w:val="20"/>
               </w:rPr>
             </w:pPr>
-            <w:proofErr w:type="spellStart"/>
-            <w:r>
-              <w:rPr>
-                <w:rFonts w:ascii="Arial" w:hAnsi="Arial" w:cs="Arial"/>
-                <w:b/>
-                <w:sz w:val="20"/>
-                <w:szCs w:val="20"/>
-              </w:rPr>
-              <w:t>Xiaodou</w:t>
-            </w:r>
-            <w:proofErr w:type="spellEnd"/>
-            <w:r>
-              <w:rPr>
-                <w:rFonts w:ascii="Arial" w:hAnsi="Arial" w:cs="Arial"/>
-                <w:b/>
-                <w:sz w:val="20"/>
-                <w:szCs w:val="20"/>
-              </w:rPr>
-              <w:t xml:space="preserve"> voice assistant (2015)</w:t>
+            <w:r>
+              <w:rPr>
+                <w:rFonts w:ascii="Arial" w:hAnsi="Arial" w:cs="Arial"/>
+                <w:b/>
+                <w:sz w:val="20"/>
+                <w:szCs w:val="20"/>
+              </w:rPr>
+              <w:t>Xiaodou voice assistant (2015)</w:t>
             </w:r>
             <w:r>
               <w:rPr>
@@ -3617,23 +3332,13 @@
               </w:rPr>
               <w:t xml:space="preserve">Leader of Android </w:t>
             </w:r>
-            <w:proofErr w:type="gramStart"/>
-            <w:r>
-              <w:rPr>
-                <w:rFonts w:ascii="Arial" w:hAnsi="Arial" w:cs="Arial"/>
-                <w:sz w:val="20"/>
-                <w:szCs w:val="20"/>
-              </w:rPr>
-              <w:t>clients</w:t>
-            </w:r>
-            <w:proofErr w:type="gramEnd"/>
-            <w:r>
-              <w:rPr>
-                <w:rFonts w:ascii="Arial" w:hAnsi="Arial" w:cs="Arial"/>
-                <w:sz w:val="20"/>
-                <w:szCs w:val="20"/>
-              </w:rPr>
-              <w:t xml:space="preserve"> development.</w:t>
+            <w:r>
+              <w:rPr>
+                <w:rFonts w:ascii="Arial" w:hAnsi="Arial" w:cs="Arial"/>
+                <w:sz w:val="20"/>
+                <w:szCs w:val="20"/>
+              </w:rPr>
+              <w:t>clients development.</w:t>
             </w:r>
           </w:p>
           <w:p>
@@ -3741,7 +3446,6 @@
                 <w:sz w:val="21"/>
                 <w:szCs w:val="21"/>
               </w:rPr>
-              <w:lastRenderedPageBreak/>
               <w:t>Coding Skill</w:t>
             </w:r>
           </w:p>
@@ -3759,7 +3463,6 @@
                 <w:szCs w:val="20"/>
               </w:rPr>
             </w:pPr>
-            <w:proofErr w:type="spellStart"/>
             <w:r>
               <w:rPr>
                 <w:rFonts w:ascii="Arial" w:hAnsi="Arial" w:cs="Arial"/>
@@ -3768,7 +3471,6 @@
               </w:rPr>
               <w:t>PyTorch</w:t>
             </w:r>
-            <w:proofErr w:type="spellEnd"/>
             <w:r>
               <w:rPr>
                 <w:rFonts w:ascii="Arial" w:hAnsi="Arial" w:cs="Arial"/>
@@ -3777,23 +3479,13 @@
               </w:rPr>
               <w:t xml:space="preserve">, </w:t>
             </w:r>
-            <w:proofErr w:type="spellStart"/>
-            <w:r>
-              <w:rPr>
-                <w:rFonts w:ascii="Arial" w:hAnsi="Arial" w:cs="Arial"/>
-                <w:sz w:val="20"/>
-                <w:szCs w:val="20"/>
-              </w:rPr>
-              <w:t>Tensorflow</w:t>
-            </w:r>
-            <w:proofErr w:type="spellEnd"/>
-            <w:r>
-              <w:rPr>
-                <w:rFonts w:ascii="Arial" w:hAnsi="Arial" w:cs="Arial"/>
-                <w:sz w:val="20"/>
-                <w:szCs w:val="20"/>
-              </w:rPr>
-              <w:t xml:space="preserve">, </w:t>
+            <w:r>
+              <w:rPr>
+                <w:rFonts w:ascii="Arial" w:hAnsi="Arial" w:cs="Arial"/>
+                <w:sz w:val="20"/>
+                <w:szCs w:val="20"/>
+              </w:rPr>
+              <w:t xml:space="preserve">Tensorflow, </w:t>
             </w:r>
             <w:r>
               <w:rPr>
@@ -3972,6 +3664,25 @@
                 <w:sz w:val="20"/>
                 <w:szCs w:val="20"/>
               </w:rPr>
+              <w:t>National Scholarship</w:t>
+            </w:r>
+          </w:p>
+          <w:p>
+            <w:pPr>
+              <w:rPr>
+                <w:rFonts w:ascii="Arial" w:hAnsi="Arial" w:cs="Arial"/>
+                <w:b/>
+                <w:sz w:val="20"/>
+                <w:szCs w:val="20"/>
+              </w:rPr>
+            </w:pPr>
+            <w:r>
+              <w:rPr>
+                <w:rFonts w:ascii="Arial" w:hAnsi="Arial" w:cs="Arial"/>
+                <w:b/>
+                <w:sz w:val="20"/>
+                <w:szCs w:val="20"/>
+              </w:rPr>
               <w:t xml:space="preserve">Best </w:t>
             </w:r>
             <w:r>
@@ -4223,6 +3934,23 @@
           <w:tcPr>
             <w:tcW w:w="1864" w:type="dxa"/>
           </w:tcPr>
+          <w:p>
+            <w:pPr>
+              <w:rPr>
+                <w:rFonts w:ascii="Arial" w:hAnsi="Arial" w:cs="Arial"/>
+                <w:sz w:val="20"/>
+                <w:szCs w:val="20"/>
+              </w:rPr>
+            </w:pPr>
+            <w:r>
+              <w:rPr>
+                <w:rFonts w:ascii="Arial" w:hAnsi="Arial" w:cs="Arial"/>
+                <w:sz w:val="20"/>
+                <w:szCs w:val="20"/>
+              </w:rPr>
+              <w:t>2020</w:t>
+            </w:r>
+          </w:p>
           <w:p>
             <w:pPr>
               <w:rPr>
@@ -4534,14 +4262,14 @@
         <v:path o:extrusionok="f" gradientshapeok="t" o:connecttype="rect"/>
         <o:lock v:ext="edit" aspectratio="t"/>
       </v:shapetype>
-      <v:shape id="_x0000_i1166" type="#_x0000_t75" alt="Pin premium icon" style="width:36.75pt;height:36.75pt;visibility:visible;mso-wrap-style:square" o:bullet="t">
+      <v:shape id="_x0000_i1256" type="#_x0000_t75" alt="Pin premium icon" style="width:36.85pt;height:36.85pt;visibility:visible;mso-wrap-style:square" o:bullet="t">
         <v:imagedata r:id="rId1" o:title="Pin premium icon"/>
       </v:shape>
     </w:pict>
   </w:numPicBullet>
   <w:numPicBullet w:numPicBulletId="1">
     <w:pict>
-      <v:shape id="_x0000_i1167" type="#_x0000_t75" style="width:11.25pt;height:11.25pt" o:bullet="t">
+      <v:shape id="_x0000_i1257" type="#_x0000_t75" style="width:10.9pt;height:10.9pt" o:bullet="t">
         <v:imagedata r:id="rId2" o:title="msoD90C"/>
       </v:shape>
     </w:pict>
@@ -6297,6 +6025,7 @@
     <w:lsdException w:name="HTML Sample" w:semiHidden="1" w:unhideWhenUsed="1"/>
     <w:lsdException w:name="HTML Typewriter" w:semiHidden="1" w:unhideWhenUsed="1"/>
     <w:lsdException w:name="HTML Variable" w:semiHidden="1" w:unhideWhenUsed="1"/>
+    <w:lsdException w:name="Normal Table" w:semiHidden="1" w:unhideWhenUsed="1"/>
     <w:lsdException w:name="annotation subject" w:semiHidden="1" w:unhideWhenUsed="1"/>
     <w:lsdException w:name="No List" w:semiHidden="1" w:unhideWhenUsed="1"/>
     <w:lsdException w:name="Outline List 1" w:semiHidden="1" w:unhideWhenUsed="1"/>
@@ -6343,8 +6072,10 @@
     <w:lsdException w:name="Table Subtle 2" w:semiHidden="1" w:unhideWhenUsed="1"/>
     <w:lsdException w:name="Table Web 1" w:semiHidden="1" w:unhideWhenUsed="1"/>
     <w:lsdException w:name="Table Web 2" w:semiHidden="1" w:unhideWhenUsed="1"/>
+    <w:lsdException w:name="Table Web 3" w:semiHidden="1" w:unhideWhenUsed="1"/>
     <w:lsdException w:name="Balloon Text" w:semiHidden="1" w:unhideWhenUsed="1"/>
     <w:lsdException w:name="Table Grid" w:uiPriority="39"/>
+    <w:lsdException w:name="Table Theme" w:semiHidden="1" w:unhideWhenUsed="1"/>
     <w:lsdException w:name="Placeholder Text" w:semiHidden="1"/>
     <w:lsdException w:name="No Spacing" w:uiPriority="1" w:qFormat="1"/>
     <w:lsdException w:name="Light Shading" w:uiPriority="60"/>
@@ -7165,11 +6896,13 @@
     <w:rsid w:val="00583688"/>
     <w:rsid w:val="00674D1C"/>
     <w:rsid w:val="00744DA0"/>
+    <w:rsid w:val="00790B28"/>
     <w:rsid w:val="00792411"/>
     <w:rsid w:val="00825896"/>
     <w:rsid w:val="008335F7"/>
     <w:rsid w:val="009035A0"/>
     <w:rsid w:val="009C486A"/>
+    <w:rsid w:val="00A11840"/>
     <w:rsid w:val="00A317EB"/>
     <w:rsid w:val="00A42AD0"/>
     <w:rsid w:val="00AC39F5"/>
@@ -7323,6 +7056,7 @@
     <w:lsdException w:name="HTML Sample" w:semiHidden="1" w:unhideWhenUsed="1"/>
     <w:lsdException w:name="HTML Typewriter" w:semiHidden="1" w:unhideWhenUsed="1"/>
     <w:lsdException w:name="HTML Variable" w:semiHidden="1" w:unhideWhenUsed="1"/>
+    <w:lsdException w:name="Normal Table" w:semiHidden="1" w:unhideWhenUsed="1"/>
     <w:lsdException w:name="annotation subject" w:semiHidden="1" w:unhideWhenUsed="1"/>
     <w:lsdException w:name="No List" w:semiHidden="1" w:unhideWhenUsed="1"/>
     <w:lsdException w:name="Outline List 1" w:semiHidden="1" w:unhideWhenUsed="1"/>
@@ -7369,8 +7103,10 @@
     <w:lsdException w:name="Table Subtle 2" w:semiHidden="1" w:unhideWhenUsed="1"/>
     <w:lsdException w:name="Table Web 1" w:semiHidden="1" w:unhideWhenUsed="1"/>
     <w:lsdException w:name="Table Web 2" w:semiHidden="1" w:unhideWhenUsed="1"/>
+    <w:lsdException w:name="Table Web 3" w:semiHidden="1" w:unhideWhenUsed="1"/>
     <w:lsdException w:name="Balloon Text" w:semiHidden="1" w:unhideWhenUsed="1"/>
     <w:lsdException w:name="Table Grid" w:uiPriority="39"/>
+    <w:lsdException w:name="Table Theme" w:semiHidden="1" w:unhideWhenUsed="1"/>
     <w:lsdException w:name="Placeholder Text" w:semiHidden="1"/>
     <w:lsdException w:name="No Spacing" w:uiPriority="1" w:qFormat="1"/>
     <w:lsdException w:name="Light Shading" w:uiPriority="60"/>
@@ -7643,6 +7379,39 @@
       <w:jc w:val="both"/>
     </w:pPr>
   </w:style>
+  <w:style w:type="paragraph" w:customStyle="1" w:styleId="71A69AE461344110A0E0D466C3141753">
+    <w:name w:val="71A69AE461344110A0E0D466C3141753"/>
+    <w:rsid w:val="00A11840"/>
+    <w:pPr>
+      <w:spacing w:after="160" w:line="259" w:lineRule="auto"/>
+    </w:pPr>
+    <w:rPr>
+      <w:kern w:val="0"/>
+      <w:sz w:val="22"/>
+    </w:rPr>
+  </w:style>
+  <w:style w:type="paragraph" w:customStyle="1" w:styleId="B1D5A4D46AA146B2BFC63B300AA6CBED">
+    <w:name w:val="B1D5A4D46AA146B2BFC63B300AA6CBED"/>
+    <w:rsid w:val="00A11840"/>
+    <w:pPr>
+      <w:spacing w:after="160" w:line="259" w:lineRule="auto"/>
+    </w:pPr>
+    <w:rPr>
+      <w:kern w:val="0"/>
+      <w:sz w:val="22"/>
+    </w:rPr>
+  </w:style>
+  <w:style w:type="paragraph" w:customStyle="1" w:styleId="ED24C95DAB7E4FC5A8953D6F48A3C6A6">
+    <w:name w:val="ED24C95DAB7E4FC5A8953D6F48A3C6A6"/>
+    <w:rsid w:val="00A11840"/>
+    <w:pPr>
+      <w:spacing w:after="160" w:line="259" w:lineRule="auto"/>
+    </w:pPr>
+    <w:rPr>
+      <w:kern w:val="0"/>
+      <w:sz w:val="22"/>
+    </w:rPr>
+  </w:style>
 </w:styles>
 </file>
 

</xml_diff>